<commit_message>
jo kann verwendet werden. Es fehlen noch Bibelverse, aber für den Ablauf und Gebete .... läuft
</commit_message>
<xml_diff>
--- a/Bricks/Schriftlesung/Schriftlesung1.docx
+++ b/Bricks/Schriftlesung/Schriftlesung1.docx
@@ -183,10 +183,27 @@
           <w:i/>
           <w:iCs/>
         </w:rPr>
-        <w:t>(Jer 29,11-14a)</w:t>
+        <w:t>(</w:t>
+      </w:r>
+      <w:proofErr w:type="spellStart"/>
+      <w:r>
+        <w:rPr>
+          <w:rFonts w:ascii="Arial" w:hAnsi="Arial" w:cs="Arial"/>
+          <w:i/>
+          <w:iCs/>
+        </w:rPr>
+        <w:t>Jer</w:t>
+      </w:r>
+      <w:proofErr w:type="spellEnd"/>
+      <w:r>
+        <w:rPr>
+          <w:rFonts w:ascii="Arial" w:hAnsi="Arial" w:cs="Arial"/>
+          <w:i/>
+          <w:iCs/>
+        </w:rPr>
+        <w:t xml:space="preserve"> 29,11-14a)</w:t>
       </w:r>
     </w:p>
-    <w:p/>
     <w:sectPr>
       <w:headerReference w:type="even" r:id="rId6"/>
       <w:headerReference w:type="default" r:id="rId7"/>

</xml_diff>